<commit_message>
Cambios semana  08/04 - 14/04
</commit_message>
<xml_diff>
--- a/Recopilación de información.docx
+++ b/Recopilación de información.docx
@@ -273,13 +273,8 @@
         <w:spacing w:line="360" w:lineRule="auto"/>
       </w:pPr>
       <w:r>
-        <w:t xml:space="preserve">Arquitecturas de Deep </w:t>
-      </w:r>
-      <w:proofErr w:type="spellStart"/>
-      <w:r>
-        <w:t>Learning</w:t>
-      </w:r>
-      <w:proofErr w:type="spellEnd"/>
+        <w:t>Arquitecturas de Deep Learning</w:t>
+      </w:r>
     </w:p>
     <w:p>
       <w:pPr>
@@ -606,15 +601,7 @@
       </w:r>
       <w:proofErr w:type="spellEnd"/>
       <w:r>
-        <w:t xml:space="preserve"> </w:t>
-      </w:r>
-      <w:proofErr w:type="spellStart"/>
-      <w:r>
-        <w:t>learning</w:t>
-      </w:r>
-      <w:proofErr w:type="spellEnd"/>
-      <w:r>
-        <w:t xml:space="preserve"> en sistemas inteligentes de procesamiento de imágenes.</w:t>
+        <w:t xml:space="preserve"> learning en sistemas inteligentes de procesamiento de imágenes.</w:t>
       </w:r>
     </w:p>
     <w:p>
@@ -1067,18 +1054,19 @@
         <w:t xml:space="preserve">y poder hacerlo en tiempo real es Spyder que se encuentra en </w:t>
       </w:r>
       <w:proofErr w:type="spellStart"/>
-      <w:proofErr w:type="gramStart"/>
       <w:r>
         <w:t>anaconda.navigator</w:t>
       </w:r>
       <w:proofErr w:type="spellEnd"/>
-      <w:proofErr w:type="gramEnd"/>
-    </w:p>
-    <w:p>
-      <w:pPr>
-        <w:spacing w:line="360" w:lineRule="auto"/>
-      </w:pPr>
-      <w:r>
+    </w:p>
+    <w:p>
+      <w:pPr>
+        <w:spacing w:line="360" w:lineRule="auto"/>
+      </w:pPr>
+      <w:r>
+        <w:rPr>
+          <w:noProof/>
+        </w:rPr>
         <w:drawing>
           <wp:inline distT="0" distB="0" distL="0" distR="0" wp14:anchorId="59B1DED0" wp14:editId="6E308154">
             <wp:extent cx="5400040" cy="2566670"/>
@@ -1185,6 +1173,9 @@
     <w:p/>
     <w:p>
       <w:r>
+        <w:rPr>
+          <w:noProof/>
+        </w:rPr>
         <w:lastRenderedPageBreak/>
         <w:drawing>
           <wp:inline distT="0" distB="0" distL="0" distR="0" wp14:anchorId="57C65791" wp14:editId="3A2B0F69">
@@ -1229,6 +1220,9 @@
         <w:t xml:space="preserve"> </w:t>
       </w:r>
       <w:r>
+        <w:rPr>
+          <w:noProof/>
+        </w:rPr>
         <w:drawing>
           <wp:inline distT="0" distB="0" distL="0" distR="0" wp14:anchorId="4F7EA101" wp14:editId="1EA4152C">
             <wp:extent cx="5400040" cy="4279265"/>
@@ -1504,6 +1498,205 @@
         <w:spacing w:line="360" w:lineRule="auto"/>
       </w:pPr>
     </w:p>
+    <w:p>
+      <w:pPr>
+        <w:spacing w:line="360" w:lineRule="auto"/>
+      </w:pPr>
+    </w:p>
+    <w:p>
+      <w:pPr>
+        <w:spacing w:line="360" w:lineRule="auto"/>
+      </w:pPr>
+    </w:p>
+    <w:p>
+      <w:pPr>
+        <w:pStyle w:val="Prrafodelista"/>
+        <w:numPr>
+          <w:ilvl w:val="0"/>
+          <w:numId w:val="2"/>
+        </w:numPr>
+      </w:pPr>
+      <w:r>
+        <w:lastRenderedPageBreak/>
+        <w:t>Introducción a la inteligencia artificial:</w:t>
+      </w:r>
+    </w:p>
+    <w:p>
+      <w:pPr>
+        <w:pStyle w:val="Prrafodelista"/>
+        <w:numPr>
+          <w:ilvl w:val="0"/>
+          <w:numId w:val="2"/>
+        </w:numPr>
+      </w:pPr>
+      <w:r>
+        <w:t>Aprendizaje automático (Machine Learning):</w:t>
+      </w:r>
+    </w:p>
+    <w:p>
+      <w:pPr>
+        <w:pStyle w:val="Prrafodelista"/>
+        <w:numPr>
+          <w:ilvl w:val="0"/>
+          <w:numId w:val="2"/>
+        </w:numPr>
+      </w:pPr>
+      <w:r>
+        <w:t>Redes Neuronales Artificiales (ANN):</w:t>
+      </w:r>
+    </w:p>
+    <w:p>
+      <w:pPr>
+        <w:pStyle w:val="Prrafodelista"/>
+        <w:numPr>
+          <w:ilvl w:val="0"/>
+          <w:numId w:val="2"/>
+        </w:numPr>
+      </w:pPr>
+      <w:r>
+        <w:t>Procesamiento de Lenguaje Natural (NLP):</w:t>
+      </w:r>
+    </w:p>
+    <w:p>
+      <w:pPr>
+        <w:pStyle w:val="Prrafodelista"/>
+        <w:numPr>
+          <w:ilvl w:val="0"/>
+          <w:numId w:val="2"/>
+        </w:numPr>
+      </w:pPr>
+      <w:r>
+        <w:t>Modelos y herramientas utilizadas:</w:t>
+      </w:r>
+    </w:p>
+    <w:p>
+      <w:pPr>
+        <w:pStyle w:val="Prrafodelista"/>
+        <w:numPr>
+          <w:ilvl w:val="0"/>
+          <w:numId w:val="2"/>
+        </w:numPr>
+      </w:pPr>
+      <w:r>
+        <w:t>Aplicaciones y casos de estudio:</w:t>
+      </w:r>
+    </w:p>
+    <w:p>
+      <w:pPr>
+        <w:pStyle w:val="Prrafodelista"/>
+        <w:numPr>
+          <w:ilvl w:val="0"/>
+          <w:numId w:val="2"/>
+        </w:numPr>
+      </w:pPr>
+      <w:r>
+        <w:t>Desarrollo y desafíos futuros:</w:t>
+      </w:r>
+    </w:p>
+    <w:p>
+      <w:pPr>
+        <w:pStyle w:val="Prrafodelista"/>
+        <w:numPr>
+          <w:ilvl w:val="0"/>
+          <w:numId w:val="2"/>
+        </w:numPr>
+        <w:spacing w:line="360" w:lineRule="auto"/>
+      </w:pPr>
+      <w:r>
+        <w:t>Conclusiones</w:t>
+      </w:r>
+    </w:p>
+    <w:p>
+      <w:pPr>
+        <w:spacing w:line="360" w:lineRule="auto"/>
+      </w:pPr>
+    </w:p>
+    <w:p>
+      <w:pPr>
+        <w:spacing w:line="360" w:lineRule="auto"/>
+      </w:pPr>
+      <w:r>
+        <w:rPr>
+          <w:noProof/>
+        </w:rPr>
+        <w:drawing>
+          <wp:inline distT="0" distB="0" distL="0" distR="0" wp14:anchorId="4AB8DA4A" wp14:editId="43FA7011">
+            <wp:extent cx="5400040" cy="2834640"/>
+            <wp:effectExtent l="0" t="0" r="0" b="3810"/>
+            <wp:docPr id="388971602" name="Imagen 1" descr="Imagen"/>
+            <wp:cNvGraphicFramePr>
+              <a:graphicFrameLocks xmlns:a="http://schemas.openxmlformats.org/drawingml/2006/main" noChangeAspect="1"/>
+            </wp:cNvGraphicFramePr>
+            <a:graphic xmlns:a="http://schemas.openxmlformats.org/drawingml/2006/main">
+              <a:graphicData uri="http://schemas.openxmlformats.org/drawingml/2006/picture">
+                <pic:pic xmlns:pic="http://schemas.openxmlformats.org/drawingml/2006/picture">
+                  <pic:nvPicPr>
+                    <pic:cNvPr id="0" name="Picture 1" descr="Imagen"/>
+                    <pic:cNvPicPr>
+                      <a:picLocks noChangeAspect="1" noChangeArrowheads="1"/>
+                    </pic:cNvPicPr>
+                  </pic:nvPicPr>
+                  <pic:blipFill>
+                    <a:blip r:embed="rId30" cstate="print">
+                      <a:extLst>
+                        <a:ext uri="{28A0092B-C50C-407E-A947-70E740481C1C}">
+                          <a14:useLocalDpi xmlns:a14="http://schemas.microsoft.com/office/drawing/2010/main" val="0"/>
+                        </a:ext>
+                      </a:extLst>
+                    </a:blip>
+                    <a:srcRect/>
+                    <a:stretch>
+                      <a:fillRect/>
+                    </a:stretch>
+                  </pic:blipFill>
+                  <pic:spPr bwMode="auto">
+                    <a:xfrm>
+                      <a:off x="0" y="0"/>
+                      <a:ext cx="5400040" cy="2834640"/>
+                    </a:xfrm>
+                    <a:prstGeom prst="rect">
+                      <a:avLst/>
+                    </a:prstGeom>
+                    <a:noFill/>
+                    <a:ln>
+                      <a:noFill/>
+                    </a:ln>
+                  </pic:spPr>
+                </pic:pic>
+              </a:graphicData>
+            </a:graphic>
+          </wp:inline>
+        </w:drawing>
+      </w:r>
+    </w:p>
+    <w:p>
+      <w:pPr>
+        <w:spacing w:line="360" w:lineRule="auto"/>
+      </w:pPr>
+      <w:hyperlink r:id="rId31" w:history="1">
+        <w:r>
+          <w:rPr>
+            <w:rStyle w:val="Hipervnculo"/>
+          </w:rPr>
+          <w:t>https://twitter.com/WeAreBrintia/status/1326837222365130755</w:t>
+        </w:r>
+      </w:hyperlink>
+    </w:p>
+    <w:p>
+      <w:pPr>
+        <w:spacing w:line="360" w:lineRule="auto"/>
+      </w:pPr>
+    </w:p>
+    <w:p>
+      <w:pPr>
+        <w:spacing w:line="360" w:lineRule="auto"/>
+      </w:pPr>
+    </w:p>
+    <w:p>
+      <w:pPr>
+        <w:spacing w:line="360" w:lineRule="auto"/>
+      </w:pPr>
+    </w:p>
     <w:sectPr>
       <w:pgSz w:w="11906" w:h="16838"/>
       <w:pgMar w:top="1417" w:right="1701" w:bottom="1417" w:left="1701" w:header="708" w:footer="708" w:gutter="0"/>
@@ -1628,8 +1821,100 @@
       </w:rPr>
     </w:lvl>
   </w:abstractNum>
+  <w:abstractNum w:abstractNumId="1" w15:restartNumberingAfterBreak="0">
+    <w:nsid w:val="4F617534"/>
+    <w:multiLevelType w:val="hybridMultilevel"/>
+    <w:tmpl w:val="92DA3B32"/>
+    <w:lvl w:ilvl="0" w:tplc="0C0A000F">
+      <w:start w:val="1"/>
+      <w:numFmt w:val="decimal"/>
+      <w:lvlText w:val="%1."/>
+      <w:lvlJc w:val="left"/>
+      <w:pPr>
+        <w:ind w:left="720" w:hanging="360"/>
+      </w:pPr>
+      <w:rPr>
+        <w:rFonts w:hint="default"/>
+      </w:rPr>
+    </w:lvl>
+    <w:lvl w:ilvl="1" w:tplc="0C0A0019" w:tentative="1">
+      <w:start w:val="1"/>
+      <w:numFmt w:val="lowerLetter"/>
+      <w:lvlText w:val="%2."/>
+      <w:lvlJc w:val="left"/>
+      <w:pPr>
+        <w:ind w:left="1440" w:hanging="360"/>
+      </w:pPr>
+    </w:lvl>
+    <w:lvl w:ilvl="2" w:tplc="0C0A001B" w:tentative="1">
+      <w:start w:val="1"/>
+      <w:numFmt w:val="lowerRoman"/>
+      <w:lvlText w:val="%3."/>
+      <w:lvlJc w:val="right"/>
+      <w:pPr>
+        <w:ind w:left="2160" w:hanging="180"/>
+      </w:pPr>
+    </w:lvl>
+    <w:lvl w:ilvl="3" w:tplc="0C0A000F" w:tentative="1">
+      <w:start w:val="1"/>
+      <w:numFmt w:val="decimal"/>
+      <w:lvlText w:val="%4."/>
+      <w:lvlJc w:val="left"/>
+      <w:pPr>
+        <w:ind w:left="2880" w:hanging="360"/>
+      </w:pPr>
+    </w:lvl>
+    <w:lvl w:ilvl="4" w:tplc="0C0A0019" w:tentative="1">
+      <w:start w:val="1"/>
+      <w:numFmt w:val="lowerLetter"/>
+      <w:lvlText w:val="%5."/>
+      <w:lvlJc w:val="left"/>
+      <w:pPr>
+        <w:ind w:left="3600" w:hanging="360"/>
+      </w:pPr>
+    </w:lvl>
+    <w:lvl w:ilvl="5" w:tplc="0C0A001B" w:tentative="1">
+      <w:start w:val="1"/>
+      <w:numFmt w:val="lowerRoman"/>
+      <w:lvlText w:val="%6."/>
+      <w:lvlJc w:val="right"/>
+      <w:pPr>
+        <w:ind w:left="4320" w:hanging="180"/>
+      </w:pPr>
+    </w:lvl>
+    <w:lvl w:ilvl="6" w:tplc="0C0A000F" w:tentative="1">
+      <w:start w:val="1"/>
+      <w:numFmt w:val="decimal"/>
+      <w:lvlText w:val="%7."/>
+      <w:lvlJc w:val="left"/>
+      <w:pPr>
+        <w:ind w:left="5040" w:hanging="360"/>
+      </w:pPr>
+    </w:lvl>
+    <w:lvl w:ilvl="7" w:tplc="0C0A0019" w:tentative="1">
+      <w:start w:val="1"/>
+      <w:numFmt w:val="lowerLetter"/>
+      <w:lvlText w:val="%8."/>
+      <w:lvlJc w:val="left"/>
+      <w:pPr>
+        <w:ind w:left="5760" w:hanging="360"/>
+      </w:pPr>
+    </w:lvl>
+    <w:lvl w:ilvl="8" w:tplc="0C0A001B" w:tentative="1">
+      <w:start w:val="1"/>
+      <w:numFmt w:val="lowerRoman"/>
+      <w:lvlText w:val="%9."/>
+      <w:lvlJc w:val="right"/>
+      <w:pPr>
+        <w:ind w:left="6480" w:hanging="180"/>
+      </w:pPr>
+    </w:lvl>
+  </w:abstractNum>
   <w:num w:numId="1" w16cid:durableId="1451364040">
     <w:abstractNumId w:val="0"/>
+  </w:num>
+  <w:num w:numId="2" w16cid:durableId="2055036492">
+    <w:abstractNumId w:val="1"/>
   </w:num>
 </w:numbering>
 </file>

</xml_diff>